<commit_message>
added Ερώτημα 5 times :) <3 + epic python fail
</commit_message>
<xml_diff>
--- a/Τεχνική Αναφορά.docx
+++ b/Τεχνική Αναφορά.docx
@@ -2486,7 +2486,7 @@
         <w:rPr>
           <w:b/>
           <w:bCs/>
-          <w:lang w:val="en-US"/>
+          <w:lang w:val="el-GR"/>
         </w:rPr>
       </w:pPr>
       <w:bookmarkStart w:id="0" w:name="_Toc157806499"/>
@@ -2511,7 +2511,15 @@
           <w:bCs/>
           <w:lang w:val="en-US"/>
         </w:rPr>
-        <w:t>ies.</w:t>
+        <w:t>ies</w:t>
+      </w:r>
+      <w:r>
+        <w:rPr>
+          <w:b/>
+          <w:bCs/>
+          <w:lang w:val="el-GR"/>
+        </w:rPr>
+        <w:t>.</w:t>
       </w:r>
       <w:bookmarkEnd w:id="0"/>
     </w:p>
@@ -2519,15 +2527,21 @@
       <w:pPr>
         <w:pStyle w:val="Heading2"/>
         <w:rPr>
+          <w:lang w:val="el-GR"/>
+        </w:rPr>
+      </w:pPr>
+      <w:bookmarkStart w:id="1" w:name="_Toc157806500"/>
+      <w:r>
+        <w:rPr>
           <w:lang w:val="en-US"/>
         </w:rPr>
-      </w:pPr>
-      <w:bookmarkStart w:id="1" w:name="_Toc157806500"/>
-      <w:r>
-        <w:rPr>
-          <w:lang w:val="en-US"/>
-        </w:rPr>
-        <w:t>Query 1</w:t>
+        <w:t>Query</w:t>
+      </w:r>
+      <w:r>
+        <w:rPr>
+          <w:lang w:val="el-GR"/>
+        </w:rPr>
+        <w:t xml:space="preserve"> 1</w:t>
       </w:r>
       <w:bookmarkEnd w:id="1"/>
     </w:p>
@@ -2715,7 +2729,7 @@
         <w:rPr>
           <w:rFonts w:ascii="Consolas" w:eastAsia="Times New Roman" w:hAnsi="Consolas" w:cs="Times New Roman"/>
           <w:color w:val="D4D4D4"/>
-          <w:lang w:eastAsia="en-GB"/>
+          <w:lang w:val="el-GR" w:eastAsia="en-GB"/>
         </w:rPr>
       </w:pPr>
       <w:r>
@@ -2724,20 +2738,52 @@
           <w:color w:val="569CD6"/>
           <w:lang w:eastAsia="en-GB"/>
         </w:rPr>
-        <w:t>ORDER BY</w:t>
-      </w:r>
-      <w:r>
-        <w:rPr>
-          <w:rFonts w:ascii="Consolas" w:eastAsia="Times New Roman" w:hAnsi="Consolas" w:cs="Times New Roman"/>
-          <w:color w:val="D4D4D4"/>
-          <w:lang w:eastAsia="en-GB"/>
-        </w:rPr>
-        <w:t xml:space="preserve"> count </w:t>
+        <w:t>ORDER</w:t>
       </w:r>
       <w:r>
         <w:rPr>
           <w:rFonts w:ascii="Consolas" w:eastAsia="Times New Roman" w:hAnsi="Consolas" w:cs="Times New Roman"/>
           <w:color w:val="569CD6"/>
+          <w:lang w:val="el-GR" w:eastAsia="en-GB"/>
+        </w:rPr>
+        <w:t xml:space="preserve"> </w:t>
+      </w:r>
+      <w:r>
+        <w:rPr>
+          <w:rFonts w:ascii="Consolas" w:eastAsia="Times New Roman" w:hAnsi="Consolas" w:cs="Times New Roman"/>
+          <w:color w:val="569CD6"/>
+          <w:lang w:eastAsia="en-GB"/>
+        </w:rPr>
+        <w:t>BY</w:t>
+      </w:r>
+      <w:r>
+        <w:rPr>
+          <w:rFonts w:ascii="Consolas" w:eastAsia="Times New Roman" w:hAnsi="Consolas" w:cs="Times New Roman"/>
+          <w:color w:val="D4D4D4"/>
+          <w:lang w:val="el-GR" w:eastAsia="en-GB"/>
+        </w:rPr>
+        <w:t xml:space="preserve"> </w:t>
+      </w:r>
+      <w:r>
+        <w:rPr>
+          <w:rFonts w:ascii="Consolas" w:eastAsia="Times New Roman" w:hAnsi="Consolas" w:cs="Times New Roman"/>
+          <w:color w:val="D4D4D4"/>
+          <w:lang w:eastAsia="en-GB"/>
+        </w:rPr>
+        <w:t>count</w:t>
+      </w:r>
+      <w:r>
+        <w:rPr>
+          <w:rFonts w:ascii="Consolas" w:eastAsia="Times New Roman" w:hAnsi="Consolas" w:cs="Times New Roman"/>
+          <w:color w:val="D4D4D4"/>
+          <w:lang w:val="el-GR" w:eastAsia="en-GB"/>
+        </w:rPr>
+        <w:t xml:space="preserve"> </w:t>
+      </w:r>
+      <w:r>
+        <w:rPr>
+          <w:rFonts w:ascii="Consolas" w:eastAsia="Times New Roman" w:hAnsi="Consolas" w:cs="Times New Roman"/>
+          <w:color w:val="569CD6"/>
           <w:lang w:eastAsia="en-GB"/>
         </w:rPr>
         <w:t>DESC</w:t>
@@ -2746,7 +2792,7 @@
         <w:rPr>
           <w:rFonts w:ascii="Consolas" w:eastAsia="Times New Roman" w:hAnsi="Consolas" w:cs="Times New Roman"/>
           <w:color w:val="D4D4D4"/>
-          <w:lang w:eastAsia="en-GB"/>
+          <w:lang w:val="el-GR" w:eastAsia="en-GB"/>
         </w:rPr>
         <w:t>;</w:t>
       </w:r>
@@ -4194,7 +4240,7 @@
         <w:rPr>
           <w:rFonts w:ascii="Consolas" w:eastAsia="Times New Roman" w:hAnsi="Consolas" w:cs="Times New Roman"/>
           <w:color w:val="D4D4D4"/>
-          <w:lang w:eastAsia="en-GB"/>
+          <w:lang w:val="el-GR" w:eastAsia="en-GB"/>
         </w:rPr>
       </w:pPr>
       <w:r>
@@ -4203,20 +4249,36 @@
           <w:color w:val="569CD6"/>
           <w:lang w:eastAsia="en-GB"/>
         </w:rPr>
-        <w:t>GROUP BY</w:t>
-      </w:r>
-      <w:r>
-        <w:rPr>
-          <w:rFonts w:ascii="Consolas" w:eastAsia="Times New Roman" w:hAnsi="Consolas" w:cs="Times New Roman"/>
-          <w:color w:val="D4D4D4"/>
-          <w:lang w:eastAsia="en-GB"/>
-        </w:rPr>
-        <w:t xml:space="preserve"> </w:t>
+        <w:t>GROUP</w:t>
       </w:r>
       <w:r>
         <w:rPr>
           <w:rFonts w:ascii="Consolas" w:eastAsia="Times New Roman" w:hAnsi="Consolas" w:cs="Times New Roman"/>
           <w:color w:val="569CD6"/>
+          <w:lang w:val="el-GR" w:eastAsia="en-GB"/>
+        </w:rPr>
+        <w:t xml:space="preserve"> </w:t>
+      </w:r>
+      <w:r>
+        <w:rPr>
+          <w:rFonts w:ascii="Consolas" w:eastAsia="Times New Roman" w:hAnsi="Consolas" w:cs="Times New Roman"/>
+          <w:color w:val="569CD6"/>
+          <w:lang w:eastAsia="en-GB"/>
+        </w:rPr>
+        <w:t>BY</w:t>
+      </w:r>
+      <w:r>
+        <w:rPr>
+          <w:rFonts w:ascii="Consolas" w:eastAsia="Times New Roman" w:hAnsi="Consolas" w:cs="Times New Roman"/>
+          <w:color w:val="D4D4D4"/>
+          <w:lang w:val="el-GR" w:eastAsia="en-GB"/>
+        </w:rPr>
+        <w:t xml:space="preserve"> </w:t>
+      </w:r>
+      <w:r>
+        <w:rPr>
+          <w:rFonts w:ascii="Consolas" w:eastAsia="Times New Roman" w:hAnsi="Consolas" w:cs="Times New Roman"/>
+          <w:color w:val="569CD6"/>
           <w:lang w:eastAsia="en-GB"/>
         </w:rPr>
         <w:t>date</w:t>
@@ -4380,7 +4442,13 @@
           <w:lang w:val="en-US"/>
         </w:rPr>
         <w:lastRenderedPageBreak/>
-        <w:t>Query 5</w:t>
+        <w:t>Query</w:t>
+      </w:r>
+      <w:r>
+        <w:rPr>
+          <w:lang w:val="el-GR"/>
+        </w:rPr>
+        <w:t xml:space="preserve"> 5</w:t>
       </w:r>
       <w:bookmarkEnd w:id="5"/>
     </w:p>
@@ -5730,7 +5798,7 @@
         <w:rPr>
           <w:rFonts w:ascii="Consolas" w:eastAsia="Times New Roman" w:hAnsi="Consolas" w:cs="Times New Roman"/>
           <w:color w:val="D4D4D4"/>
-          <w:lang w:eastAsia="en-GB"/>
+          <w:lang w:val="el-GR" w:eastAsia="en-GB"/>
         </w:rPr>
       </w:pPr>
       <w:r>
@@ -5745,7 +5813,7 @@
         <w:rPr>
           <w:rFonts w:ascii="Consolas" w:eastAsia="Times New Roman" w:hAnsi="Consolas" w:cs="Times New Roman"/>
           <w:color w:val="D4D4D4"/>
-          <w:lang w:eastAsia="en-GB"/>
+          <w:lang w:val="el-GR" w:eastAsia="en-GB"/>
         </w:rPr>
         <w:t xml:space="preserve"> </w:t>
       </w:r>
@@ -5761,7 +5829,7 @@
         <w:rPr>
           <w:rFonts w:ascii="Consolas" w:eastAsia="Times New Roman" w:hAnsi="Consolas" w:cs="Times New Roman"/>
           <w:color w:val="D4D4D4"/>
-          <w:lang w:eastAsia="en-GB"/>
+          <w:lang w:val="el-GR" w:eastAsia="en-GB"/>
         </w:rPr>
         <w:t xml:space="preserve"> </w:t>
       </w:r>
@@ -5777,7 +5845,7 @@
         <w:rPr>
           <w:rFonts w:ascii="Consolas" w:eastAsia="Times New Roman" w:hAnsi="Consolas" w:cs="Times New Roman"/>
           <w:color w:val="D4D4D4"/>
-          <w:lang w:eastAsia="en-GB"/>
+          <w:lang w:val="el-GR" w:eastAsia="en-GB"/>
         </w:rPr>
         <w:t xml:space="preserve"> </w:t>
       </w:r>
@@ -5785,9 +5853,25 @@
         <w:rPr>
           <w:rFonts w:ascii="Consolas" w:eastAsia="Times New Roman" w:hAnsi="Consolas" w:cs="Times New Roman"/>
           <w:color w:val="CE9178"/>
-          <w:lang w:eastAsia="en-GB"/>
-        </w:rPr>
-        <w:t>'Cargo%'</w:t>
+          <w:lang w:val="el-GR" w:eastAsia="en-GB"/>
+        </w:rPr>
+        <w:t>'</w:t>
+      </w:r>
+      <w:r>
+        <w:rPr>
+          <w:rFonts w:ascii="Consolas" w:eastAsia="Times New Roman" w:hAnsi="Consolas" w:cs="Times New Roman"/>
+          <w:color w:val="CE9178"/>
+          <w:lang w:eastAsia="en-GB"/>
+        </w:rPr>
+        <w:t>Cargo</w:t>
+      </w:r>
+      <w:r>
+        <w:rPr>
+          <w:rFonts w:ascii="Consolas" w:eastAsia="Times New Roman" w:hAnsi="Consolas" w:cs="Times New Roman"/>
+          <w:color w:val="CE9178"/>
+          <w:lang w:val="el-GR" w:eastAsia="en-GB"/>
+        </w:rPr>
+        <w:t>%'</w:t>
       </w:r>
     </w:p>
     <w:p>
@@ -7740,13 +7824,7 @@
         <w:t xml:space="preserve"> Vessels(id);</w:t>
       </w:r>
     </w:p>
-    <w:p>
-      <w:pPr>
-        <w:rPr>
-          <w:lang w:val="el-GR"/>
-        </w:rPr>
-      </w:pPr>
-    </w:p>
+    <w:p/>
     <w:p>
       <w:pPr>
         <w:rPr>
@@ -8860,7 +8938,24 @@
                 <w:b/>
                 <w:bCs/>
               </w:rPr>
-              <w:t>Χρονος</w:t>
+              <w:t>Χρ</w:t>
+            </w:r>
+            <w:proofErr w:type="spellEnd"/>
+            <w:r>
+              <w:rPr>
+                <w:b/>
+                <w:bCs/>
+                <w:lang w:val="el-GR"/>
+              </w:rPr>
+              <w:t>ό</w:t>
+            </w:r>
+            <w:proofErr w:type="spellStart"/>
+            <w:r>
+              <w:rPr>
+                <w:b/>
+                <w:bCs/>
+              </w:rPr>
+              <w:t>νος</w:t>
             </w:r>
             <w:proofErr w:type="spellEnd"/>
             <w:r>
@@ -9640,7 +9735,13 @@
         <w:rPr>
           <w:lang w:val="en-US"/>
         </w:rPr>
-        <w:t>buffers.</w:t>
+        <w:t>buffers</w:t>
+      </w:r>
+      <w:r>
+        <w:rPr>
+          <w:lang w:val="el-GR"/>
+        </w:rPr>
+        <w:t>.</w:t>
       </w:r>
     </w:p>
     <w:p>
@@ -10325,37 +10426,309 @@
     <w:p>
       <w:pPr>
         <w:rPr>
+          <w:lang w:val="el-GR"/>
+        </w:rPr>
+      </w:pPr>
+      <w:r>
+        <w:rPr>
+          <w:lang w:val="el-GR"/>
+        </w:rPr>
+        <w:t xml:space="preserve">Παρατηρούμε ότι με εξαίρεση το </w:t>
+      </w:r>
+      <w:r>
+        <w:rPr>
           <w:lang w:val="en-US"/>
         </w:rPr>
-      </w:pPr>
-      <w:r>
-        <w:rPr>
-          <w:lang w:val="el-GR"/>
-        </w:rPr>
-        <w:t xml:space="preserve">Παρατηρούμε ότι με εξαίρεση το </w:t>
+        <w:t>query</w:t>
+      </w:r>
+      <w:r>
+        <w:rPr>
+          <w:lang w:val="el-GR"/>
+        </w:rPr>
+        <w:t xml:space="preserve"> 1,</w:t>
+      </w:r>
+      <w:r>
+        <w:rPr>
+          <w:lang w:val="el-GR"/>
+        </w:rPr>
+        <w:t xml:space="preserve"> δεν υπάρχει βελτίωση από το προηγούμενο ερώτημα. Αρχικά, στο ερώτημα 1, ο </w:t>
       </w:r>
       <w:r>
         <w:rPr>
           <w:lang w:val="en-US"/>
         </w:rPr>
-        <w:t>query</w:t>
-      </w:r>
-      <w:r>
-        <w:rPr>
-          <w:lang w:val="el-GR"/>
-        </w:rPr>
-        <w:t xml:space="preserve"> 1,</w:t>
-      </w:r>
-      <w:r>
-        <w:rPr>
-          <w:lang w:val="el-GR"/>
-        </w:rPr>
-        <w:t xml:space="preserve"> δεν υπάρχει βελτίωση από το προηγούμενο ερώτημα. Αρχικά, στο ερώτημα 1, ο </w:t>
+        <w:t>PostgreSQL</w:t>
+      </w:r>
+      <w:r>
+        <w:rPr>
+          <w:lang w:val="el-GR"/>
+        </w:rPr>
+        <w:t xml:space="preserve"> </w:t>
+      </w:r>
+      <w:r>
+        <w:rPr>
+          <w:lang w:val="el-GR"/>
+        </w:rPr>
+        <w:t xml:space="preserve">σκανάρει ΟΛΟ τον πίνακα </w:t>
       </w:r>
       <w:r>
         <w:rPr>
           <w:lang w:val="en-US"/>
         </w:rPr>
+        <w:t>Positions</w:t>
+      </w:r>
+      <w:r>
+        <w:rPr>
+          <w:lang w:val="el-GR"/>
+        </w:rPr>
+        <w:t xml:space="preserve"> (μέγεθος ~800</w:t>
+      </w:r>
+      <w:r>
+        <w:rPr>
+          <w:lang w:val="en-US"/>
+        </w:rPr>
+        <w:t>MB</w:t>
+      </w:r>
+      <w:r>
+        <w:rPr>
+          <w:lang w:val="el-GR"/>
+        </w:rPr>
+        <w:t>)</w:t>
+      </w:r>
+      <w:r>
+        <w:rPr>
+          <w:lang w:val="el-GR"/>
+        </w:rPr>
+        <w:t>, αυτό εξηγεί την ~10% βελτίωση στο χρόνο εκτέλεσης του ερωτήματος 1</w:t>
+      </w:r>
+      <w:r>
+        <w:rPr>
+          <w:lang w:val="el-GR"/>
+        </w:rPr>
+        <w:t xml:space="preserve">. </w:t>
+      </w:r>
+      <w:r>
+        <w:rPr>
+          <w:lang w:val="el-GR"/>
+        </w:rPr>
+        <w:t xml:space="preserve">Πριν, με </w:t>
+      </w:r>
+      <w:r>
+        <w:rPr>
+          <w:lang w:val="en-US"/>
+        </w:rPr>
+        <w:t>shared</w:t>
+      </w:r>
+      <w:r>
+        <w:rPr>
+          <w:lang w:val="el-GR"/>
+        </w:rPr>
+        <w:t>_</w:t>
+      </w:r>
+      <w:r>
+        <w:rPr>
+          <w:lang w:val="en-US"/>
+        </w:rPr>
+        <w:t>buffers</w:t>
+      </w:r>
+      <w:r>
+        <w:rPr>
+          <w:lang w:val="el-GR"/>
+        </w:rPr>
+        <w:t xml:space="preserve"> = ‘128</w:t>
+      </w:r>
+      <w:r>
+        <w:rPr>
+          <w:lang w:val="en-US"/>
+        </w:rPr>
+        <w:t>MB</w:t>
+      </w:r>
+      <w:r>
+        <w:rPr>
+          <w:lang w:val="el-GR"/>
+        </w:rPr>
+        <w:t>’</w:t>
+      </w:r>
+      <w:r>
+        <w:rPr>
+          <w:lang w:val="el-GR"/>
+        </w:rPr>
+        <w:t xml:space="preserve"> δεν ήταν δυνατό να χωρέσει ολόκληρο τον πίνακα </w:t>
+      </w:r>
+      <w:r>
+        <w:rPr>
+          <w:lang w:val="en-US"/>
+        </w:rPr>
+        <w:t>Positions</w:t>
+      </w:r>
+      <w:r>
+        <w:rPr>
+          <w:lang w:val="el-GR"/>
+        </w:rPr>
+        <w:t xml:space="preserve"> στη μνήμη</w:t>
+      </w:r>
+      <w:r>
+        <w:rPr>
+          <w:lang w:val="el-GR"/>
+        </w:rPr>
+        <w:t xml:space="preserve">, άρα θα υπήρχε ανάγκη για περισσότερα </w:t>
+      </w:r>
+      <w:r>
+        <w:rPr>
+          <w:lang w:val="en-US"/>
+        </w:rPr>
+        <w:t>I</w:t>
+      </w:r>
+      <w:r>
+        <w:rPr>
+          <w:lang w:val="el-GR"/>
+        </w:rPr>
+        <w:t>/</w:t>
+      </w:r>
+      <w:r>
+        <w:rPr>
+          <w:lang w:val="en-US"/>
+        </w:rPr>
+        <w:t>O</w:t>
+      </w:r>
+      <w:r>
+        <w:rPr>
+          <w:lang w:val="el-GR"/>
+        </w:rPr>
+        <w:t xml:space="preserve"> </w:t>
+      </w:r>
+      <w:r>
+        <w:rPr>
+          <w:lang w:val="en-US"/>
+        </w:rPr>
+        <w:t>calls</w:t>
+      </w:r>
+      <w:r>
+        <w:rPr>
+          <w:lang w:val="el-GR"/>
+        </w:rPr>
+        <w:t>.</w:t>
+      </w:r>
+      <w:r>
+        <w:rPr>
+          <w:lang w:val="el-GR"/>
+        </w:rPr>
+        <w:t xml:space="preserve"> </w:t>
+      </w:r>
+      <w:r>
+        <w:rPr>
+          <w:lang w:val="el-GR"/>
+        </w:rPr>
+        <w:t>Για τα υπόλοιπα ερωτήματα όμως</w:t>
+      </w:r>
+      <w:r>
+        <w:rPr>
+          <w:lang w:val="el-GR"/>
+        </w:rPr>
+        <w:t>,</w:t>
+      </w:r>
+      <w:r>
+        <w:rPr>
+          <w:lang w:val="el-GR"/>
+        </w:rPr>
+        <w:t xml:space="preserve"> από τα πλάνα εκτέλεσης βλέπουμε ότι τα </w:t>
+      </w:r>
+      <w:r>
+        <w:rPr>
+          <w:lang w:val="en-US"/>
+        </w:rPr>
+        <w:t>rows</w:t>
+      </w:r>
+      <w:r>
+        <w:rPr>
+          <w:lang w:val="el-GR"/>
+        </w:rPr>
+        <w:t xml:space="preserve"> </w:t>
+      </w:r>
+      <w:r>
+        <w:rPr>
+          <w:lang w:val="el-GR"/>
+        </w:rPr>
+        <w:t xml:space="preserve">που θα επιλεχθούν χωράνε σε </w:t>
+      </w:r>
+      <w:r>
+        <w:rPr>
+          <w:lang w:val="en-US"/>
+        </w:rPr>
+        <w:t>buffer</w:t>
+      </w:r>
+      <w:r>
+        <w:rPr>
+          <w:lang w:val="el-GR"/>
+        </w:rPr>
+        <w:t xml:space="preserve"> </w:t>
+      </w:r>
+      <w:r>
+        <w:rPr>
+          <w:lang w:val="el-GR"/>
+        </w:rPr>
+        <w:t>&lt;128</w:t>
+      </w:r>
+      <w:r>
+        <w:rPr>
+          <w:lang w:val="en-US"/>
+        </w:rPr>
+        <w:t>MB</w:t>
+      </w:r>
+      <w:r>
+        <w:rPr>
+          <w:lang w:val="el-GR"/>
+        </w:rPr>
+        <w:t>, άρα δεν υπάρχει διαφορά στο χρόνο εκτέλεσης</w:t>
+      </w:r>
+      <w:r>
+        <w:rPr>
+          <w:lang w:val="el-GR"/>
+        </w:rPr>
+        <w:t>.</w:t>
+      </w:r>
+    </w:p>
+    <w:p>
+      <w:pPr>
+        <w:rPr>
+          <w:lang w:val="el-GR"/>
+        </w:rPr>
+      </w:pPr>
+    </w:p>
+    <w:p>
+      <w:pPr>
+        <w:pStyle w:val="Heading1"/>
+        <w:rPr>
+          <w:lang w:val="el-GR"/>
+        </w:rPr>
+      </w:pPr>
+      <w:bookmarkStart w:id="17" w:name="_Toc157806515"/>
+      <w:r>
+        <w:rPr>
+          <w:lang w:val="el-GR"/>
+        </w:rPr>
+        <w:t>Ερώτημα 3</w:t>
+      </w:r>
+      <w:bookmarkEnd w:id="17"/>
+    </w:p>
+    <w:p>
+      <w:pPr>
+        <w:pStyle w:val="Heading2"/>
+        <w:rPr>
+          <w:lang w:val="el-GR"/>
+        </w:rPr>
+      </w:pPr>
+      <w:bookmarkStart w:id="18" w:name="_Toc157806516"/>
+      <w:r>
+        <w:rPr>
+          <w:lang w:val="el-GR"/>
+        </w:rPr>
+        <w:t xml:space="preserve">Αύξηση της υπολογιστικής ισχύς του </w:t>
+      </w:r>
+      <w:r>
+        <w:rPr>
+          <w:lang w:val="en-US"/>
+        </w:rPr>
         <w:t>PostgreSQL</w:t>
       </w:r>
       <w:r>
@@ -10368,55 +10741,37 @@
         <w:rPr>
           <w:lang w:val="el-GR"/>
         </w:rPr>
-        <w:t xml:space="preserve">σκανάρει ΟΛΟ τον πίνακα </w:t>
+        <w:t xml:space="preserve">μέσω </w:t>
       </w:r>
       <w:r>
         <w:rPr>
           <w:lang w:val="en-US"/>
         </w:rPr>
-        <w:t>Positions</w:t>
-      </w:r>
-      <w:r>
-        <w:rPr>
-          <w:lang w:val="el-GR"/>
-        </w:rPr>
-        <w:t xml:space="preserve"> (μέγεθος ~800</w:t>
+        <w:t>max</w:t>
+      </w:r>
+      <w:r>
+        <w:rPr>
+          <w:lang w:val="el-GR"/>
+        </w:rPr>
+        <w:t>_</w:t>
       </w:r>
       <w:r>
         <w:rPr>
           <w:lang w:val="en-US"/>
         </w:rPr>
-        <w:t>MB</w:t>
-      </w:r>
-      <w:r>
-        <w:rPr>
-          <w:lang w:val="el-GR"/>
-        </w:rPr>
-        <w:t>)</w:t>
-      </w:r>
-      <w:r>
-        <w:rPr>
-          <w:lang w:val="el-GR"/>
-        </w:rPr>
-        <w:t>, αυτό εξηγεί την ~10% βελτίωση στο χρόνο εκτέλεσης του ερωτήματος 1</w:t>
-      </w:r>
-      <w:r>
-        <w:rPr>
-          <w:lang w:val="el-GR"/>
-        </w:rPr>
-        <w:t xml:space="preserve">. </w:t>
-      </w:r>
-      <w:r>
-        <w:rPr>
-          <w:lang w:val="el-GR"/>
-        </w:rPr>
-        <w:t xml:space="preserve">Πριν, με </w:t>
+        <w:t>parallel</w:t>
+      </w:r>
+      <w:r>
+        <w:rPr>
+          <w:lang w:val="el-GR"/>
+        </w:rPr>
+        <w:t>_</w:t>
       </w:r>
       <w:r>
         <w:rPr>
           <w:lang w:val="en-US"/>
         </w:rPr>
-        <w:t>shared</w:t>
+        <w:t>workers</w:t>
       </w:r>
       <w:r>
         <w:rPr>
@@ -10428,279 +10783,18 @@
         <w:rPr>
           <w:lang w:val="en-US"/>
         </w:rPr>
-        <w:t>buffers</w:t>
-      </w:r>
-      <w:r>
-        <w:rPr>
-          <w:lang w:val="el-GR"/>
-        </w:rPr>
-        <w:t xml:space="preserve"> = ‘128</w:t>
+        <w:t>per</w:t>
+      </w:r>
+      <w:r>
+        <w:rPr>
+          <w:lang w:val="el-GR"/>
+        </w:rPr>
+        <w:t>_</w:t>
       </w:r>
       <w:r>
         <w:rPr>
           <w:lang w:val="en-US"/>
         </w:rPr>
-        <w:t>MB</w:t>
-      </w:r>
-      <w:r>
-        <w:rPr>
-          <w:lang w:val="el-GR"/>
-        </w:rPr>
-        <w:t>’</w:t>
-      </w:r>
-      <w:r>
-        <w:rPr>
-          <w:lang w:val="el-GR"/>
-        </w:rPr>
-        <w:t xml:space="preserve"> δεν ήταν </w:t>
-      </w:r>
-      <w:r>
-        <w:rPr>
-          <w:lang w:val="el-GR"/>
-        </w:rPr>
-        <w:lastRenderedPageBreak/>
-        <w:t xml:space="preserve">δυνατό να χωρέσει ολόκληρο τον πίνακα </w:t>
-      </w:r>
-      <w:r>
-        <w:rPr>
-          <w:lang w:val="en-US"/>
-        </w:rPr>
-        <w:t>Positions</w:t>
-      </w:r>
-      <w:r>
-        <w:rPr>
-          <w:lang w:val="el-GR"/>
-        </w:rPr>
-        <w:t xml:space="preserve"> στη μνήμη</w:t>
-      </w:r>
-      <w:r>
-        <w:rPr>
-          <w:lang w:val="el-GR"/>
-        </w:rPr>
-        <w:t xml:space="preserve">, άρα θα υπήρχε ανάγκη για περισσότερα </w:t>
-      </w:r>
-      <w:r>
-        <w:rPr>
-          <w:lang w:val="en-US"/>
-        </w:rPr>
-        <w:t>I</w:t>
-      </w:r>
-      <w:r>
-        <w:rPr>
-          <w:lang w:val="el-GR"/>
-        </w:rPr>
-        <w:t>/</w:t>
-      </w:r>
-      <w:r>
-        <w:rPr>
-          <w:lang w:val="en-US"/>
-        </w:rPr>
-        <w:t>O</w:t>
-      </w:r>
-      <w:r>
-        <w:rPr>
-          <w:lang w:val="el-GR"/>
-        </w:rPr>
-        <w:t xml:space="preserve"> </w:t>
-      </w:r>
-      <w:r>
-        <w:rPr>
-          <w:lang w:val="en-US"/>
-        </w:rPr>
-        <w:t>calls</w:t>
-      </w:r>
-      <w:r>
-        <w:rPr>
-          <w:lang w:val="el-GR"/>
-        </w:rPr>
-        <w:t>.</w:t>
-      </w:r>
-      <w:r>
-        <w:rPr>
-          <w:lang w:val="el-GR"/>
-        </w:rPr>
-        <w:t xml:space="preserve"> </w:t>
-      </w:r>
-      <w:r>
-        <w:rPr>
-          <w:lang w:val="el-GR"/>
-        </w:rPr>
-        <w:t>Για τα υπόλοιπα ερωτήματα όμως</w:t>
-      </w:r>
-      <w:r>
-        <w:rPr>
-          <w:lang w:val="el-GR"/>
-        </w:rPr>
-        <w:t>,</w:t>
-      </w:r>
-      <w:r>
-        <w:rPr>
-          <w:lang w:val="el-GR"/>
-        </w:rPr>
-        <w:t xml:space="preserve"> από τα πλάνα εκτέλεσης βλέπουμε ότι τα </w:t>
-      </w:r>
-      <w:r>
-        <w:rPr>
-          <w:lang w:val="en-US"/>
-        </w:rPr>
-        <w:t>rows</w:t>
-      </w:r>
-      <w:r>
-        <w:rPr>
-          <w:lang w:val="el-GR"/>
-        </w:rPr>
-        <w:t xml:space="preserve"> </w:t>
-      </w:r>
-      <w:r>
-        <w:rPr>
-          <w:lang w:val="el-GR"/>
-        </w:rPr>
-        <w:t xml:space="preserve">που θα επιλεχθούν χωράνε σε </w:t>
-      </w:r>
-      <w:r>
-        <w:rPr>
-          <w:lang w:val="en-US"/>
-        </w:rPr>
-        <w:t>buffer</w:t>
-      </w:r>
-      <w:r>
-        <w:rPr>
-          <w:lang w:val="el-GR"/>
-        </w:rPr>
-        <w:t xml:space="preserve"> </w:t>
-      </w:r>
-      <w:r>
-        <w:rPr>
-          <w:lang w:val="el-GR"/>
-        </w:rPr>
-        <w:t>&lt;128</w:t>
-      </w:r>
-      <w:r>
-        <w:rPr>
-          <w:lang w:val="en-US"/>
-        </w:rPr>
-        <w:t>MB</w:t>
-      </w:r>
-      <w:r>
-        <w:rPr>
-          <w:lang w:val="el-GR"/>
-        </w:rPr>
-        <w:t>, άρα δεν υπάρχει διαφορά στο χρόνο εκτέλεσης</w:t>
-      </w:r>
-      <w:r>
-        <w:rPr>
-          <w:lang w:val="el-GR"/>
-        </w:rPr>
-        <w:t>.</w:t>
-      </w:r>
-    </w:p>
-    <w:p>
-      <w:pPr>
-        <w:rPr>
-          <w:lang w:val="en-US"/>
-        </w:rPr>
-      </w:pPr>
-    </w:p>
-    <w:p>
-      <w:pPr>
-        <w:pStyle w:val="Heading1"/>
-        <w:rPr>
-          <w:lang w:val="el-GR"/>
-        </w:rPr>
-      </w:pPr>
-      <w:bookmarkStart w:id="17" w:name="_Toc157806515"/>
-      <w:r>
-        <w:rPr>
-          <w:lang w:val="el-GR"/>
-        </w:rPr>
-        <w:t>Ερώτημα 3</w:t>
-      </w:r>
-      <w:bookmarkEnd w:id="17"/>
-    </w:p>
-    <w:p>
-      <w:pPr>
-        <w:pStyle w:val="Heading2"/>
-        <w:rPr>
-          <w:lang w:val="el-GR"/>
-        </w:rPr>
-      </w:pPr>
-      <w:bookmarkStart w:id="18" w:name="_Toc157806516"/>
-      <w:r>
-        <w:rPr>
-          <w:lang w:val="el-GR"/>
-        </w:rPr>
-        <w:t xml:space="preserve">Αύξηση της υπολογιστικής ισχύς του </w:t>
-      </w:r>
-      <w:r>
-        <w:rPr>
-          <w:lang w:val="en-US"/>
-        </w:rPr>
-        <w:t>PostgreSQL</w:t>
-      </w:r>
-      <w:r>
-        <w:rPr>
-          <w:lang w:val="el-GR"/>
-        </w:rPr>
-        <w:t xml:space="preserve"> </w:t>
-      </w:r>
-      <w:r>
-        <w:rPr>
-          <w:lang w:val="el-GR"/>
-        </w:rPr>
-        <w:t xml:space="preserve">μέσω </w:t>
-      </w:r>
-      <w:r>
-        <w:rPr>
-          <w:lang w:val="en-US"/>
-        </w:rPr>
-        <w:t>max</w:t>
-      </w:r>
-      <w:r>
-        <w:rPr>
-          <w:lang w:val="el-GR"/>
-        </w:rPr>
-        <w:t>_</w:t>
-      </w:r>
-      <w:r>
-        <w:rPr>
-          <w:lang w:val="en-US"/>
-        </w:rPr>
-        <w:t>parallel</w:t>
-      </w:r>
-      <w:r>
-        <w:rPr>
-          <w:lang w:val="el-GR"/>
-        </w:rPr>
-        <w:t>_</w:t>
-      </w:r>
-      <w:r>
-        <w:rPr>
-          <w:lang w:val="en-US"/>
-        </w:rPr>
-        <w:t>workers</w:t>
-      </w:r>
-      <w:r>
-        <w:rPr>
-          <w:lang w:val="el-GR"/>
-        </w:rPr>
-        <w:t>_</w:t>
-      </w:r>
-      <w:r>
-        <w:rPr>
-          <w:lang w:val="en-US"/>
-        </w:rPr>
-        <w:t>per</w:t>
-      </w:r>
-      <w:r>
-        <w:rPr>
-          <w:lang w:val="el-GR"/>
-        </w:rPr>
-        <w:t>_</w:t>
-      </w:r>
-      <w:r>
-        <w:rPr>
-          <w:lang w:val="en-US"/>
-        </w:rPr>
         <w:t>gather</w:t>
       </w:r>
       <w:bookmarkEnd w:id="18"/>
@@ -10708,7 +10802,7 @@
     <w:p>
       <w:pPr>
         <w:rPr>
-          <w:lang w:val="en-US"/>
+          <w:lang w:val="el-GR"/>
         </w:rPr>
       </w:pPr>
       <w:r>
@@ -11291,7 +11385,7 @@
         <w:rPr>
           <w:rFonts w:ascii="Consolas" w:eastAsia="Times New Roman" w:hAnsi="Consolas" w:cs="Times New Roman"/>
           <w:color w:val="D4D4D4"/>
-          <w:lang w:eastAsia="en-GB"/>
+          <w:lang w:val="el-GR" w:eastAsia="en-GB"/>
         </w:rPr>
       </w:pPr>
       <w:r>
@@ -11306,7 +11400,7 @@
         <w:rPr>
           <w:rFonts w:ascii="Consolas" w:eastAsia="Times New Roman" w:hAnsi="Consolas" w:cs="Times New Roman"/>
           <w:color w:val="D4D4D4"/>
-          <w:lang w:eastAsia="en-GB"/>
+          <w:lang w:val="el-GR" w:eastAsia="en-GB"/>
         </w:rPr>
         <w:t xml:space="preserve"> </w:t>
       </w:r>
@@ -11322,7 +11416,7 @@
         <w:rPr>
           <w:rFonts w:ascii="Consolas" w:eastAsia="Times New Roman" w:hAnsi="Consolas" w:cs="Times New Roman"/>
           <w:color w:val="D4D4D4"/>
-          <w:lang w:eastAsia="en-GB"/>
+          <w:lang w:val="el-GR" w:eastAsia="en-GB"/>
         </w:rPr>
         <w:t xml:space="preserve"> </w:t>
       </w:r>
@@ -11338,15 +11432,63 @@
         <w:rPr>
           <w:rFonts w:ascii="Consolas" w:eastAsia="Times New Roman" w:hAnsi="Consolas" w:cs="Times New Roman"/>
           <w:color w:val="D4D4D4"/>
-          <w:lang w:eastAsia="en-GB"/>
-        </w:rPr>
-        <w:t xml:space="preserve"> max_worker_processes = </w:t>
+          <w:lang w:val="el-GR" w:eastAsia="en-GB"/>
+        </w:rPr>
+        <w:t xml:space="preserve"> </w:t>
+      </w:r>
+      <w:r>
+        <w:rPr>
+          <w:rFonts w:ascii="Consolas" w:eastAsia="Times New Roman" w:hAnsi="Consolas" w:cs="Times New Roman"/>
+          <w:color w:val="D4D4D4"/>
+          <w:lang w:eastAsia="en-GB"/>
+        </w:rPr>
+        <w:t>max</w:t>
+      </w:r>
+      <w:r>
+        <w:rPr>
+          <w:rFonts w:ascii="Consolas" w:eastAsia="Times New Roman" w:hAnsi="Consolas" w:cs="Times New Roman"/>
+          <w:color w:val="D4D4D4"/>
+          <w:lang w:val="el-GR" w:eastAsia="en-GB"/>
+        </w:rPr>
+        <w:t>_</w:t>
+      </w:r>
+      <w:r>
+        <w:rPr>
+          <w:rFonts w:ascii="Consolas" w:eastAsia="Times New Roman" w:hAnsi="Consolas" w:cs="Times New Roman"/>
+          <w:color w:val="D4D4D4"/>
+          <w:lang w:eastAsia="en-GB"/>
+        </w:rPr>
+        <w:t>worker</w:t>
+      </w:r>
+      <w:r>
+        <w:rPr>
+          <w:rFonts w:ascii="Consolas" w:eastAsia="Times New Roman" w:hAnsi="Consolas" w:cs="Times New Roman"/>
+          <w:color w:val="D4D4D4"/>
+          <w:lang w:val="el-GR" w:eastAsia="en-GB"/>
+        </w:rPr>
+        <w:t>_</w:t>
+      </w:r>
+      <w:r>
+        <w:rPr>
+          <w:rFonts w:ascii="Consolas" w:eastAsia="Times New Roman" w:hAnsi="Consolas" w:cs="Times New Roman"/>
+          <w:color w:val="D4D4D4"/>
+          <w:lang w:eastAsia="en-GB"/>
+        </w:rPr>
+        <w:t>processes</w:t>
+      </w:r>
+      <w:r>
+        <w:rPr>
+          <w:rFonts w:ascii="Consolas" w:eastAsia="Times New Roman" w:hAnsi="Consolas" w:cs="Times New Roman"/>
+          <w:color w:val="D4D4D4"/>
+          <w:lang w:val="el-GR" w:eastAsia="en-GB"/>
+        </w:rPr>
+        <w:t xml:space="preserve"> = </w:t>
       </w:r>
       <w:r>
         <w:rPr>
           <w:rFonts w:ascii="Consolas" w:eastAsia="Times New Roman" w:hAnsi="Consolas" w:cs="Times New Roman"/>
           <w:color w:val="B5CEA8"/>
-          <w:lang w:eastAsia="en-GB"/>
+          <w:lang w:val="el-GR" w:eastAsia="en-GB"/>
         </w:rPr>
         <w:t>64</w:t>
       </w:r>
@@ -11354,7 +11496,7 @@
         <w:rPr>
           <w:rFonts w:ascii="Consolas" w:eastAsia="Times New Roman" w:hAnsi="Consolas" w:cs="Times New Roman"/>
           <w:color w:val="D4D4D4"/>
-          <w:lang w:eastAsia="en-GB"/>
+          <w:lang w:val="el-GR" w:eastAsia="en-GB"/>
         </w:rPr>
         <w:t>;</w:t>
       </w:r>
@@ -13831,21 +13973,7 @@
             <w:rStyle w:val="Hyperlink"/>
             <w:lang w:val="el-GR"/>
           </w:rPr>
-          <w:t>χρόνους του ερωτήμ</w:t>
-        </w:r>
-        <w:r>
-          <w:rPr>
-            <w:rStyle w:val="Hyperlink"/>
-            <w:lang w:val="el-GR"/>
-          </w:rPr>
-          <w:t>α</w:t>
-        </w:r>
-        <w:r>
-          <w:rPr>
-            <w:rStyle w:val="Hyperlink"/>
-            <w:lang w:val="el-GR"/>
-          </w:rPr>
-          <w:t>τος 2</w:t>
+          <w:t>χρόνους του ερωτήματος 2</w:t>
         </w:r>
       </w:hyperlink>
       <w:r>
@@ -14201,7 +14329,14 @@
           <w:rFonts w:eastAsia="Times New Roman"/>
           <w:lang w:val="en-US" w:eastAsia="en-GB"/>
         </w:rPr>
-        <w:t xml:space="preserve">Positions </w:t>
+        <w:t>Positions</w:t>
+      </w:r>
+      <w:r>
+        <w:rPr>
+          <w:rFonts w:eastAsia="Times New Roman"/>
+          <w:lang w:val="el-GR" w:eastAsia="en-GB"/>
+        </w:rPr>
+        <w:t xml:space="preserve"> </w:t>
       </w:r>
       <w:r>
         <w:rPr>
@@ -14770,7 +14905,6 @@
           <w:rFonts w:eastAsia="Times New Roman"/>
           <w:lang w:val="el-GR" w:eastAsia="en-GB"/>
         </w:rPr>
-        <w:lastRenderedPageBreak/>
         <w:t xml:space="preserve">Για τα επόμενα </w:t>
       </w:r>
       <w:r>
@@ -14804,6 +14938,7 @@
           <w:color w:val="569CD6"/>
           <w:lang w:eastAsia="en-GB"/>
         </w:rPr>
+        <w:lastRenderedPageBreak/>
         <w:t>SET</w:t>
       </w:r>
       <w:r>
@@ -14830,7 +14965,6 @@
         </w:rPr>
         <w:t>_</w:t>
       </w:r>
-      <w:proofErr w:type="spellStart"/>
       <w:r>
         <w:rPr>
           <w:rFonts w:ascii="Consolas" w:eastAsia="Times New Roman" w:hAnsi="Consolas" w:cs="Times New Roman"/>
@@ -14839,7 +14973,6 @@
         </w:rPr>
         <w:t>seqscan</w:t>
       </w:r>
-      <w:proofErr w:type="spellEnd"/>
       <w:r>
         <w:rPr>
           <w:rFonts w:ascii="Consolas" w:eastAsia="Times New Roman" w:hAnsi="Consolas" w:cs="Times New Roman"/>
@@ -17774,6 +17907,7 @@
   <w:style w:type="character" w:default="1" w:styleId="DefaultParagraphFont">
     <w:name w:val="Default Paragraph Font"/>
     <w:uiPriority w:val="1"/>
+    <w:semiHidden/>
     <w:unhideWhenUsed/>
   </w:style>
   <w:style w:type="table" w:default="1" w:styleId="TableNormal">

</xml_diff>